<commit_message>
Extracted Missouri subset, including provider addresses.
</commit_message>
<xml_diff>
--- a/NPPES-NPI-Overview.docx
+++ b/NPPES-NPI-Overview.docx
@@ -29,7 +29,7 @@
         <w:jc w:val="center"/>
       </w:pPr>
       <w:r>
-        <w:t>30 Dec 2014</w:t>
+        <w:t>2015-01-05</w:t>
       </w:r>
     </w:p>
     <w:p>
@@ -39,6 +39,14 @@
           <w:b/>
         </w:rPr>
       </w:pPr>
+    </w:p>
+    <w:p>
+      <w:pPr>
+        <w:pStyle w:val="Heading1"/>
+      </w:pPr>
+      <w:r>
+        <w:t>Background</w:t>
+      </w:r>
     </w:p>
     <w:p>
       <w:pPr>
@@ -88,6 +96,19 @@
     </w:p>
     <w:p>
       <w:pPr>
+        <w:pStyle w:val="Heading1"/>
+      </w:pPr>
+      <w:r>
+        <w:t>File Download</w:t>
+      </w:r>
+    </w:p>
+    <w:p>
+      <w:pPr>
+        <w:spacing w:after="0" w:line="240" w:lineRule="auto"/>
+      </w:pPr>
+    </w:p>
+    <w:p>
+      <w:pPr>
         <w:spacing w:after="0" w:line="240" w:lineRule="auto"/>
       </w:pPr>
       <w:r>
@@ -157,16 +178,7 @@
         <w:t xml:space="preserve"> 2014 file</w:t>
       </w:r>
       <w:r>
-        <w:t>:  4,456</w:t>
-      </w:r>
-      <w:r>
-        <w:t>,</w:t>
-      </w:r>
-      <w:r>
-        <w:t>577</w:t>
-      </w:r>
-      <w:r>
-        <w:t xml:space="preserve"> records each with 329 variables</w:t>
+        <w:t>:  4,456,577 records each with 329 variables</w:t>
       </w:r>
     </w:p>
     <w:p>
@@ -182,7 +194,14 @@
         <w:t xml:space="preserve"> </w:t>
       </w:r>
     </w:p>
-    <w:p/>
+    <w:p>
+      <w:pPr>
+        <w:pStyle w:val="Heading1"/>
+      </w:pPr>
+      <w:r>
+        <w:t>File Structure</w:t>
+      </w:r>
+    </w:p>
     <w:p>
       <w:r>
         <w:t>Overview of</w:t>
@@ -520,15 +539,19 @@
       </w:r>
     </w:p>
     <w:p>
-      <w:r>
-        <w:t>Converted to relational tables:</w:t>
-      </w:r>
-    </w:p>
-    <w:p>
-      <w:r>
-        <w:br w:type="page"/>
-      </w:r>
-    </w:p>
+      <w:pPr>
+        <w:pStyle w:val="Heading1"/>
+      </w:pPr>
+      <w:r>
+        <w:t>Relational Tables</w:t>
+      </w:r>
+    </w:p>
+    <w:p>
+      <w:r>
+        <w:t>The raw file was converted to relational tables.</w:t>
+      </w:r>
+    </w:p>
+    <w:p/>
     <w:p>
       <w:pPr>
         <w:jc w:val="center"/>
@@ -546,17 +569,6 @@
         </w:rPr>
         <w:lastRenderedPageBreak/>
         <w:t>NPPES/NPI database tables</w:t>
-      </w:r>
-    </w:p>
-    <w:p>
-      <w:pPr>
-        <w:jc w:val="center"/>
-      </w:pPr>
-      <w:r>
-        <w:t>December</w:t>
-      </w:r>
-      <w:r>
-        <w:t xml:space="preserve"> 2014</w:t>
       </w:r>
     </w:p>
     <w:p/>
@@ -652,7 +664,7 @@
                 <v:stroke joinstyle="miter"/>
                 <v:path gradientshapeok="t" o:connecttype="rect"/>
               </v:shapetype>
-              <v:shape id="Text Box 2" o:spid="_x0000_s1026" type="#_x0000_t202" style="position:absolute;margin-left:277.35pt;margin-top:12.8pt;width:40.2pt;height:110.6pt;z-index:251674624;visibility:visible;mso-wrap-style:square;mso-width-percent:0;mso-height-percent:200;mso-wrap-distance-left:9pt;mso-wrap-distance-top:3.6pt;mso-wrap-distance-right:9pt;mso-wrap-distance-bottom:3.6pt;mso-position-horizontal:absolute;mso-position-horizontal-relative:text;mso-position-vertical:absolute;mso-position-vertical-relative:text;mso-width-percent:0;mso-height-percent:200;mso-width-relative:margin;mso-height-relative:margin;v-text-anchor:top" o:gfxdata="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" filled="f" stroked="f">
+              <v:shape id="Text Box 2" o:spid="_x0000_s1026" type="#_x0000_t202" style="position:absolute;margin-left:277.35pt;margin-top:12.8pt;width:40.2pt;height:110.6pt;z-index:251674624;visibility:visible;mso-wrap-style:square;mso-width-percent:0;mso-height-percent:200;mso-wrap-distance-left:9pt;mso-wrap-distance-top:3.6pt;mso-wrap-distance-right:9pt;mso-wrap-distance-bottom:3.6pt;mso-position-horizontal:absolute;mso-position-horizontal-relative:text;mso-position-vertical:absolute;mso-position-vertical-relative:text;mso-width-percent:0;mso-height-percent:200;mso-width-relative:margin;mso-height-relative:margin;v-text-anchor:top" o:gfxdata="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" filled="f" stroked="f">
                 <v:textbox style="mso-fit-shape-to-text:t">
                   <w:txbxContent>
                     <w:p>
@@ -933,7 +945,7 @@
           </mc:Choice>
           <mc:Fallback>
             <w:pict>
-              <v:rect w14:anchorId="1835A25F" id="Rectangle 2" o:spid="_x0000_s1027" style="position:absolute;margin-left:332.3pt;margin-top:1.8pt;width:172.95pt;height:173.05pt;z-index:251661312;visibility:visible;mso-wrap-style:square;mso-height-percent:0;mso-wrap-distance-left:9pt;mso-wrap-distance-top:0;mso-wrap-distance-right:9pt;mso-wrap-distance-bottom:0;mso-position-horizontal:absolute;mso-position-horizontal-relative:text;mso-position-vertical:absolute;mso-position-vertical-relative:text;mso-height-percent:0;mso-height-relative:margin;v-text-anchor:middle" o:gfxdata="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" fillcolor="#5b9bd5 [3204]" strokecolor="#1f4d78 [1604]" strokeweight="1pt">
+              <v:rect w14:anchorId="1835A25F" id="Rectangle 2" o:spid="_x0000_s1027" style="position:absolute;margin-left:332.3pt;margin-top:1.8pt;width:172.95pt;height:173.05pt;z-index:251661312;visibility:visible;mso-wrap-style:square;mso-height-percent:0;mso-wrap-distance-left:9pt;mso-wrap-distance-top:0;mso-wrap-distance-right:9pt;mso-wrap-distance-bottom:0;mso-position-horizontal:absolute;mso-position-horizontal-relative:text;mso-position-vertical:absolute;mso-position-vertical-relative:text;mso-height-percent:0;mso-height-relative:margin;v-text-anchor:middle" o:gfxdata="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" fillcolor="#5b9bd5 [3204]" strokecolor="#1f4d78 [1604]" strokeweight="1pt">
                 <v:textbox>
                   <w:txbxContent>
                     <w:p>
@@ -1290,7 +1302,7 @@
           </mc:Choice>
           <mc:Fallback>
             <w:pict>
-              <v:shape w14:anchorId="07EA7796" id="_x0000_s1028" type="#_x0000_t202" style="position:absolute;margin-left:177.2pt;margin-top:13.25pt;width:40.2pt;height:110.6pt;z-index:251672576;visibility:visible;mso-wrap-style:square;mso-width-percent:0;mso-height-percent:200;mso-wrap-distance-left:9pt;mso-wrap-distance-top:3.6pt;mso-wrap-distance-right:9pt;mso-wrap-distance-bottom:3.6pt;mso-position-horizontal:absolute;mso-position-horizontal-relative:text;mso-position-vertical:absolute;mso-position-vertical-relative:text;mso-width-percent:0;mso-height-percent:200;mso-width-relative:margin;mso-height-relative:margin;v-text-anchor:top" o:gfxdata="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" filled="f" stroked="f">
+              <v:shape w14:anchorId="07EA7796" id="_x0000_s1028" type="#_x0000_t202" style="position:absolute;margin-left:177.2pt;margin-top:13.25pt;width:40.2pt;height:110.6pt;z-index:251672576;visibility:visible;mso-wrap-style:square;mso-width-percent:0;mso-height-percent:200;mso-wrap-distance-left:9pt;mso-wrap-distance-top:3.6pt;mso-wrap-distance-right:9pt;mso-wrap-distance-bottom:3.6pt;mso-position-horizontal:absolute;mso-position-horizontal-relative:text;mso-position-vertical:absolute;mso-position-vertical-relative:text;mso-width-percent:0;mso-height-percent:200;mso-width-relative:margin;mso-height-relative:margin;v-text-anchor:top" o:gfxdata="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" filled="f" stroked="f">
                 <v:textbox style="mso-fit-shape-to-text:t">
                   <w:txbxContent>
                     <w:p>
@@ -1449,7 +1461,7 @@
           </mc:Choice>
           <mc:Fallback>
             <w:pict>
-              <v:rect w14:anchorId="0A48E0EB" id="Rectangle 1" o:spid="_x0000_s1029" style="position:absolute;margin-left:10.25pt;margin-top:10.5pt;width:173pt;height:70.15pt;z-index:251659264;visibility:visible;mso-wrap-style:square;mso-height-percent:0;mso-wrap-distance-left:9pt;mso-wrap-distance-top:0;mso-wrap-distance-right:9pt;mso-wrap-distance-bottom:0;mso-position-horizontal:absolute;mso-position-horizontal-relative:text;mso-position-vertical:absolute;mso-position-vertical-relative:text;mso-height-percent:0;mso-height-relative:margin;v-text-anchor:middle" o:gfxdata="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" fillcolor="#5b9bd5 [3204]" strokecolor="#1f4d78 [1604]" strokeweight="1pt">
+              <v:rect w14:anchorId="0A48E0EB" id="Rectangle 1" o:spid="_x0000_s1029" style="position:absolute;margin-left:10.25pt;margin-top:10.5pt;width:173pt;height:70.15pt;z-index:251659264;visibility:visible;mso-wrap-style:square;mso-height-percent:0;mso-wrap-distance-left:9pt;mso-wrap-distance-top:0;mso-wrap-distance-right:9pt;mso-wrap-distance-bottom:0;mso-position-horizontal:absolute;mso-position-horizontal-relative:text;mso-position-vertical:absolute;mso-position-vertical-relative:text;mso-height-percent:0;mso-height-relative:margin;v-text-anchor:middle" o:gfxdata="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" fillcolor="#5b9bd5 [3204]" strokecolor="#1f4d78 [1604]" strokeweight="1pt">
                 <v:textbox>
                   <w:txbxContent>
                     <w:p>
@@ -1603,7 +1615,7 @@
           </mc:Choice>
           <mc:Fallback>
             <w:pict>
-              <v:shape w14:anchorId="58CF8D1A" id="_x0000_s1030" type="#_x0000_t202" style="position:absolute;margin-left:187.8pt;margin-top:20.8pt;width:40.2pt;height:110.6pt;z-index:251676672;visibility:visible;mso-wrap-style:square;mso-width-percent:0;mso-height-percent:200;mso-wrap-distance-left:9pt;mso-wrap-distance-top:3.6pt;mso-wrap-distance-right:9pt;mso-wrap-distance-bottom:3.6pt;mso-position-horizontal:absolute;mso-position-horizontal-relative:text;mso-position-vertical:absolute;mso-position-vertical-relative:text;mso-width-percent:0;mso-height-percent:200;mso-width-relative:margin;mso-height-relative:margin;v-text-anchor:top" o:gfxdata="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" filled="f" stroked="f">
+              <v:shape w14:anchorId="58CF8D1A" id="_x0000_s1030" type="#_x0000_t202" style="position:absolute;margin-left:187.8pt;margin-top:20.8pt;width:40.2pt;height:110.6pt;z-index:251676672;visibility:visible;mso-wrap-style:square;mso-width-percent:0;mso-height-percent:200;mso-wrap-distance-left:9pt;mso-wrap-distance-top:3.6pt;mso-wrap-distance-right:9pt;mso-wrap-distance-bottom:3.6pt;mso-position-horizontal:absolute;mso-position-horizontal-relative:text;mso-position-vertical:absolute;mso-position-vertical-relative:text;mso-width-percent:0;mso-height-percent:200;mso-width-relative:margin;mso-height-relative:margin;v-text-anchor:top" o:gfxdata="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" filled="f" stroked="f">
                 <v:textbox style="mso-fit-shape-to-text:t">
                   <w:txbxContent>
                     <w:p>
@@ -1803,7 +1815,7 @@
           </mc:Choice>
           <mc:Fallback>
             <w:pict>
-              <v:shape w14:anchorId="4E2C8211" id="_x0000_s1031" type="#_x0000_t202" style="position:absolute;margin-left:332.55pt;margin-top:17.55pt;width:106.55pt;height:19.6pt;z-index:251686912;visibility:visible;mso-wrap-style:square;mso-width-percent:0;mso-height-percent:0;mso-wrap-distance-left:9pt;mso-wrap-distance-top:3.6pt;mso-wrap-distance-right:9pt;mso-wrap-distance-bottom:3.6pt;mso-position-horizontal:absolute;mso-position-horizontal-relative:text;mso-position-vertical:absolute;mso-position-vertical-relative:text;mso-width-percent:0;mso-height-percent:0;mso-width-relative:margin;mso-height-relative:margin;v-text-anchor:top" o:gfxdata="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" filled="f" stroked="f">
+              <v:shape w14:anchorId="4E2C8211" id="_x0000_s1031" type="#_x0000_t202" style="position:absolute;margin-left:332.55pt;margin-top:17.55pt;width:106.55pt;height:19.6pt;z-index:251686912;visibility:visible;mso-wrap-style:square;mso-width-percent:0;mso-height-percent:0;mso-wrap-distance-left:9pt;mso-wrap-distance-top:3.6pt;mso-wrap-distance-right:9pt;mso-wrap-distance-bottom:3.6pt;mso-position-horizontal:absolute;mso-position-horizontal-relative:text;mso-position-vertical:absolute;mso-position-vertical-relative:text;mso-width-percent:0;mso-height-percent:0;mso-width-relative:margin;mso-height-relative:margin;v-text-anchor:top" o:gfxdata="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" filled="f" stroked="f">
                 <v:textbox>
                   <w:txbxContent>
                     <w:p>
@@ -1963,7 +1975,7 @@
           </mc:Choice>
           <mc:Fallback>
             <w:pict>
-              <v:shape w14:anchorId="3DBD8105" id="_x0000_s1032" type="#_x0000_t202" style="position:absolute;margin-left:9.75pt;margin-top:13.05pt;width:106.55pt;height:19.6pt;z-index:251684864;visibility:visible;mso-wrap-style:square;mso-width-percent:0;mso-height-percent:0;mso-wrap-distance-left:9pt;mso-wrap-distance-top:3.6pt;mso-wrap-distance-right:9pt;mso-wrap-distance-bottom:3.6pt;mso-position-horizontal:absolute;mso-position-horizontal-relative:text;mso-position-vertical:absolute;mso-position-vertical-relative:text;mso-width-percent:0;mso-height-percent:0;mso-width-relative:margin;mso-height-relative:margin;v-text-anchor:top" o:gfxdata="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" filled="f" stroked="f">
+              <v:shape w14:anchorId="3DBD8105" id="_x0000_s1032" type="#_x0000_t202" style="position:absolute;margin-left:9.75pt;margin-top:13.05pt;width:106.55pt;height:19.6pt;z-index:251684864;visibility:visible;mso-wrap-style:square;mso-width-percent:0;mso-height-percent:0;mso-wrap-distance-left:9pt;mso-wrap-distance-top:3.6pt;mso-wrap-distance-right:9pt;mso-wrap-distance-bottom:3.6pt;mso-position-horizontal:absolute;mso-position-horizontal-relative:text;mso-position-vertical:absolute;mso-position-vertical-relative:text;mso-width-percent:0;mso-height-percent:0;mso-width-relative:margin;mso-height-relative:margin;v-text-anchor:top" o:gfxdata="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" filled="f" stroked="f">
                 <v:textbox>
                   <w:txbxContent>
                     <w:p>
@@ -2109,7 +2121,7 @@
           </mc:Choice>
           <mc:Fallback>
             <w:pict>
-              <v:shape w14:anchorId="29D1A37F" id="_x0000_s1033" type="#_x0000_t202" style="position:absolute;margin-left:292.25pt;margin-top:5.4pt;width:40.2pt;height:110.6pt;z-index:251680768;visibility:visible;mso-wrap-style:square;mso-width-percent:0;mso-height-percent:200;mso-wrap-distance-left:9pt;mso-wrap-distance-top:3.6pt;mso-wrap-distance-right:9pt;mso-wrap-distance-bottom:3.6pt;mso-position-horizontal:absolute;mso-position-horizontal-relative:text;mso-position-vertical:absolute;mso-position-vertical-relative:text;mso-width-percent:0;mso-height-percent:200;mso-width-relative:margin;mso-height-relative:margin;v-text-anchor:top" o:gfxdata="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" filled="f" stroked="f">
+              <v:shape w14:anchorId="29D1A37F" id="_x0000_s1033" type="#_x0000_t202" style="position:absolute;margin-left:292.25pt;margin-top:5.4pt;width:40.2pt;height:110.6pt;z-index:251680768;visibility:visible;mso-wrap-style:square;mso-width-percent:0;mso-height-percent:200;mso-wrap-distance-left:9pt;mso-wrap-distance-top:3.6pt;mso-wrap-distance-right:9pt;mso-wrap-distance-bottom:3.6pt;mso-position-horizontal:absolute;mso-position-horizontal-relative:text;mso-position-vertical:absolute;mso-position-vertical-relative:text;mso-width-percent:0;mso-height-percent:200;mso-width-relative:margin;mso-height-relative:margin;v-text-anchor:top" o:gfxdata="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" filled="f" stroked="f">
                 <v:textbox style="mso-fit-shape-to-text:t">
                   <w:txbxContent>
                     <w:p>
@@ -2358,7 +2370,7 @@
           </mc:Choice>
           <mc:Fallback>
             <w:pict>
-              <v:rect w14:anchorId="2653532F" id="Rectangle 4" o:spid="_x0000_s1034" style="position:absolute;margin-left:332.4pt;margin-top:9.05pt;width:172.95pt;height:158.95pt;z-index:251664384;visibility:visible;mso-wrap-style:square;mso-height-percent:0;mso-wrap-distance-left:9pt;mso-wrap-distance-top:0;mso-wrap-distance-right:9pt;mso-wrap-distance-bottom:0;mso-position-horizontal:absolute;mso-position-horizontal-relative:text;mso-position-vertical:absolute;mso-position-vertical-relative:text;mso-height-percent:0;mso-height-relative:margin;v-text-anchor:middle" o:gfxdata="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" fillcolor="#5b9bd5 [3204]" strokecolor="#1f4d78 [1604]" strokeweight="1pt">
+              <v:rect w14:anchorId="2653532F" id="Rectangle 4" o:spid="_x0000_s1034" style="position:absolute;margin-left:332.4pt;margin-top:9.05pt;width:172.95pt;height:158.95pt;z-index:251664384;visibility:visible;mso-wrap-style:square;mso-height-percent:0;mso-wrap-distance-left:9pt;mso-wrap-distance-top:0;mso-wrap-distance-right:9pt;mso-wrap-distance-bottom:0;mso-position-horizontal:absolute;mso-position-horizontal-relative:text;mso-position-vertical:absolute;mso-position-vertical-relative:text;mso-height-percent:0;mso-height-relative:margin;v-text-anchor:middle" o:gfxdata="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" fillcolor="#5b9bd5 [3204]" strokecolor="#1f4d78 [1604]" strokeweight="1pt">
                 <v:textbox>
                   <w:txbxContent>
                     <w:p>
@@ -2613,7 +2625,7 @@
           </mc:Choice>
           <mc:Fallback>
             <w:pict>
-              <v:shape w14:anchorId="7F73811E" id="_x0000_s1035" type="#_x0000_t202" style="position:absolute;margin-left:331.9pt;margin-top:11.85pt;width:106.55pt;height:19.6pt;z-index:251688960;visibility:visible;mso-wrap-style:square;mso-width-percent:0;mso-height-percent:0;mso-wrap-distance-left:9pt;mso-wrap-distance-top:3.6pt;mso-wrap-distance-right:9pt;mso-wrap-distance-bottom:3.6pt;mso-position-horizontal:absolute;mso-position-horizontal-relative:text;mso-position-vertical:absolute;mso-position-vertical-relative:text;mso-width-percent:0;mso-height-percent:0;mso-width-relative:margin;mso-height-relative:margin;v-text-anchor:top" o:gfxdata="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" filled="f" stroked="f">
+              <v:shape w14:anchorId="7F73811E" id="_x0000_s1035" type="#_x0000_t202" style="position:absolute;margin-left:331.9pt;margin-top:11.85pt;width:106.55pt;height:19.6pt;z-index:251688960;visibility:visible;mso-wrap-style:square;mso-width-percent:0;mso-height-percent:0;mso-wrap-distance-left:9pt;mso-wrap-distance-top:3.6pt;mso-wrap-distance-right:9pt;mso-wrap-distance-bottom:3.6pt;mso-position-horizontal:absolute;mso-position-horizontal-relative:text;mso-position-vertical:absolute;mso-position-vertical-relative:text;mso-width-percent:0;mso-height-percent:0;mso-width-relative:margin;mso-height-relative:margin;v-text-anchor:top" o:gfxdata="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" filled="f" stroked="f">
                 <v:textbox>
                   <w:txbxContent>
                     <w:p>
@@ -3629,8 +3641,10 @@
         </w:tc>
       </w:tr>
     </w:tbl>
-    <w:p>
-      <w:r>
+    <w:p/>
+    <w:p>
+      <w:r>
+        <w:lastRenderedPageBreak/>
         <w:t xml:space="preserve">Because of </w:t>
       </w:r>
       <w:r>
@@ -3649,17 +3663,28 @@
         <w:t>above</w:t>
       </w:r>
       <w:r>
-        <w:t xml:space="preserve"> are loaded into a separate table.</w:t>
-      </w:r>
-      <w:bookmarkStart w:id="0" w:name="_GoBack"/>
-      <w:bookmarkEnd w:id="0"/>
+        <w:t xml:space="preserve"> are loaded into a</w:t>
+      </w:r>
+      <w:r>
+        <w:t xml:space="preserve"> separate </w:t>
+      </w:r>
+      <w:r>
+        <w:t xml:space="preserve">Access </w:t>
+      </w:r>
+      <w:r>
+        <w:t>table.</w:t>
+      </w:r>
+    </w:p>
+    <w:p>
+      <w:r>
+        <w:t>The following summarizes the repeated groups from the original raw data file.</w:t>
+      </w:r>
     </w:p>
     <w:p>
       <w:r>
         <w:rPr>
           <w:b/>
         </w:rPr>
-        <w:lastRenderedPageBreak/>
         <w:t xml:space="preserve">Taxonomy License Sets </w:t>
       </w:r>
       <w:r>
@@ -3792,15 +3817,7 @@
           <w:sz w:val="20"/>
           <w:szCs w:val="20"/>
         </w:rPr>
-        <w:t xml:space="preserve">   3535    2847  </w:t>
-      </w:r>
-      <w:r>
-        <w:rPr>
-          <w:rFonts w:ascii="Courier New" w:hAnsi="Courier New" w:cs="Courier New"/>
-          <w:sz w:val="20"/>
-          <w:szCs w:val="20"/>
-        </w:rPr>
-        <w:t xml:space="preserve">  2250    1836    1377</w:t>
+        <w:t xml:space="preserve">   3535    2847    2250    1836    1377</w:t>
       </w:r>
     </w:p>
     <w:p>
@@ -4131,40 +4148,39 @@
     </w:p>
     <w:p>
       <w:pPr>
-        <w:rPr>
-          <w:b/>
-        </w:rPr>
-      </w:pPr>
-      <w:r>
-        <w:rPr>
-          <w:b/>
-        </w:rPr>
+        <w:pStyle w:val="Heading1"/>
+      </w:pPr>
+      <w:r>
         <w:lastRenderedPageBreak/>
         <w:t>Appendix.  Processing Raw Data</w:t>
       </w:r>
     </w:p>
     <w:p>
       <w:pPr>
-        <w:pStyle w:val="ListParagraph"/>
-        <w:numPr>
-          <w:ilvl w:val="0"/>
-          <w:numId w:val="1"/>
-        </w:numPr>
-      </w:pPr>
-      <w:r>
-        <w:t xml:space="preserve"> Script:  </w:t>
+        <w:pStyle w:val="Heading2"/>
+      </w:pPr>
+      <w:r>
+        <w:t>File Download</w:t>
+      </w:r>
+    </w:p>
+    <w:p>
+      <w:pPr>
+        <w:ind w:left="360"/>
+      </w:pPr>
+      <w:r>
+        <w:t xml:space="preserve">Script:  </w:t>
       </w:r>
       <w:r>
         <w:rPr>
           <w:b/>
         </w:rPr>
-        <w:t>0-CMS-Nationa</w:t>
+        <w:t>0-CMS-National-Provider-Identifier-Download.</w:t>
       </w:r>
       <w:r>
         <w:rPr>
           <w:b/>
         </w:rPr>
-        <w:t>l-Provider-Identifier-Download.</w:t>
+        <w:t>R</w:t>
       </w:r>
       <w:r>
         <w:rPr>
@@ -4210,11 +4226,35 @@
     </w:p>
     <w:p>
       <w:pPr>
-        <w:pStyle w:val="ListParagraph"/>
-        <w:numPr>
-          <w:ilvl w:val="0"/>
-          <w:numId w:val="1"/>
-        </w:numPr>
+        <w:pStyle w:val="Heading2"/>
+      </w:pPr>
+      <w:r>
+        <w:t>Recoding</w:t>
+      </w:r>
+    </w:p>
+    <w:p>
+      <w:r>
+        <w:t xml:space="preserve">The original raw data is quite bloated with millions of empty fields represented by a pair of quotation marks ("").  To get rid </w:t>
+      </w:r>
+      <w:r>
+        <w:t>of nearly 3 billion</w:t>
+      </w:r>
+      <w:r>
+        <w:t xml:space="preserve"> unnecessary quotes, the file will be re-written using tab delimiters instead of commas, but only after a small number of existing tab characters are removed.  For details, see file </w:t>
+      </w:r>
+      <w:r>
+        <w:rPr>
+          <w:b/>
+        </w:rPr>
+        <w:t>1-Recoding-notes.docx</w:t>
+      </w:r>
+      <w:r>
+        <w:t>.</w:t>
+      </w:r>
+    </w:p>
+    <w:p>
+      <w:pPr>
+        <w:ind w:left="360"/>
       </w:pPr>
       <w:r>
         <w:t xml:space="preserve">Script:  </w:t>
@@ -4248,11 +4288,20 @@
     </w:p>
     <w:p>
       <w:pPr>
-        <w:pStyle w:val="ListParagraph"/>
-        <w:numPr>
-          <w:ilvl w:val="0"/>
-          <w:numId w:val="1"/>
-        </w:numPr>
+        <w:pStyle w:val="Heading2"/>
+      </w:pPr>
+      <w:r>
+        <w:t>Reduce File Size</w:t>
+      </w:r>
+    </w:p>
+    <w:p>
+      <w:r>
+        <w:t>Remove almost 3 billion quotation marks and change the field separator from comma to tab.</w:t>
+      </w:r>
+    </w:p>
+    <w:p>
+      <w:pPr>
+        <w:ind w:left="360"/>
       </w:pPr>
       <w:r>
         <w:t xml:space="preserve">Script:  </w:t>
@@ -4309,11 +4358,20 @@
     </w:p>
     <w:p>
       <w:pPr>
-        <w:pStyle w:val="ListParagraph"/>
-        <w:numPr>
-          <w:ilvl w:val="0"/>
-          <w:numId w:val="1"/>
-        </w:numPr>
+        <w:pStyle w:val="Heading2"/>
+      </w:pPr>
+      <w:r>
+        <w:t>Eliminate Repeating Groups</w:t>
+      </w:r>
+    </w:p>
+    <w:p>
+      <w:r>
+        <w:t>The original raw file is not "tidy" since two sets of different repeating groups are present.  Let's change each repeating group into a separate table with a variable number of records instead of always allocating space for a fixed number of repeating groups.</w:t>
+      </w:r>
+    </w:p>
+    <w:p>
+      <w:pPr>
+        <w:ind w:left="360"/>
       </w:pPr>
       <w:r>
         <w:t xml:space="preserve">Script:  </w:t>
@@ -4345,19 +4403,7 @@
         <w:rPr>
           <w:b/>
         </w:rPr>
-        <w:t>MASTER-taxonomy-license.txt</w:t>
-      </w:r>
-      <w:r>
-        <w:rPr>
-          <w:b/>
-        </w:rPr>
-        <w:t xml:space="preserve">, </w:t>
-      </w:r>
-      <w:r>
-        <w:rPr>
-          <w:b/>
-        </w:rPr>
-        <w:t>MASTER-other-identifier.txt</w:t>
+        <w:t>MASTER-taxonomy-license.txt, MASTER-other-identifier.txt</w:t>
       </w:r>
     </w:p>
     <w:p>
@@ -4589,9 +4635,80 @@
         <w:t>Record counts exclude header record.</w:t>
       </w:r>
     </w:p>
+    <w:p>
+      <w:pPr>
+        <w:pStyle w:val="Heading2"/>
+      </w:pPr>
+      <w:r>
+        <w:t>Extract Missouri Provider Addresses</w:t>
+      </w:r>
+    </w:p>
+    <w:p>
+      <w:r>
+        <w:t>The national data is nice for research purposes, but for now the focus is only on the Missouri providers.  Let's create mailing and provider business addresses to be used in geocoding.</w:t>
+      </w:r>
+    </w:p>
+    <w:p>
+      <w:pPr>
+        <w:ind w:left="720"/>
+      </w:pPr>
+      <w:r>
+        <w:t xml:space="preserve">Script:  </w:t>
+      </w:r>
+      <w:r>
+        <w:rPr>
+          <w:b/>
+        </w:rPr>
+        <w:t>4-Missouri-Connections.R</w:t>
+      </w:r>
+      <w:r>
+        <w:br/>
+        <w:t xml:space="preserve">Inputs:  </w:t>
+      </w:r>
+      <w:r>
+        <w:t>MASTER-NPPES-info.txt</w:t>
+      </w:r>
+      <w:r>
+        <w:br/>
+        <w:t xml:space="preserve">Outputs:  </w:t>
+      </w:r>
+      <w:r>
+        <w:t>NPI-Missouri-Connections-All.txt</w:t>
+      </w:r>
+      <w:r>
+        <w:t xml:space="preserve">, </w:t>
+      </w:r>
+      <w:r>
+        <w:t>NPI-Missouri-Practices.txt</w:t>
+      </w:r>
+      <w:proofErr w:type="gramStart"/>
+      <w:r>
+        <w:t>,</w:t>
+      </w:r>
+      <w:proofErr w:type="gramEnd"/>
+      <w:r>
+        <w:br/>
+      </w:r>
+      <w:r>
+        <w:t>NPI-Missouri-Practices-Mailing-Addresses.txt</w:t>
+      </w:r>
+      <w:r>
+        <w:t xml:space="preserve">, </w:t>
+      </w:r>
+      <w:r>
+        <w:rPr>
+          <w:b/>
+        </w:rPr>
+        <w:t>NPI-Missouri-Practices-Practice-Addresses.txt</w:t>
+      </w:r>
+    </w:p>
     <w:sectPr>
-      <w:headerReference w:type="default" r:id="rId11"/>
-      <w:footerReference w:type="default" r:id="rId12"/>
+      <w:headerReference w:type="even" r:id="rId11"/>
+      <w:headerReference w:type="default" r:id="rId12"/>
+      <w:footerReference w:type="even" r:id="rId13"/>
+      <w:footerReference w:type="default" r:id="rId14"/>
+      <w:headerReference w:type="first" r:id="rId15"/>
+      <w:footerReference w:type="first" r:id="rId16"/>
       <w:pgSz w:w="12240" w:h="15840"/>
       <w:pgMar w:top="720" w:right="720" w:bottom="720" w:left="720" w:header="720" w:footer="720" w:gutter="0"/>
       <w:cols w:space="720"/>
@@ -4631,35 +4748,29 @@
   <w:p>
     <w:pPr>
       <w:pStyle w:val="Footer"/>
+    </w:pPr>
+  </w:p>
+</w:ftr>
+</file>
+
+<file path=word/footer2.xml><?xml version="1.0" encoding="utf-8"?>
+<w:ftr xmlns:wpc="http://schemas.microsoft.com/office/word/2010/wordprocessingCanvas" xmlns:mc="http://schemas.openxmlformats.org/markup-compatibility/2006" xmlns:o="urn:schemas-microsoft-com:office:office" xmlns:r="http://schemas.openxmlformats.org/officeDocument/2006/relationships" xmlns:m="http://schemas.openxmlformats.org/officeDocument/2006/math" xmlns:v="urn:schemas-microsoft-com:vml" xmlns:wp14="http://schemas.microsoft.com/office/word/2010/wordprocessingDrawing" xmlns:wp="http://schemas.openxmlformats.org/drawingml/2006/wordprocessingDrawing" xmlns:w10="urn:schemas-microsoft-com:office:word" xmlns:w="http://schemas.openxmlformats.org/wordprocessingml/2006/main" xmlns:w14="http://schemas.microsoft.com/office/word/2010/wordml" xmlns:w15="http://schemas.microsoft.com/office/word/2012/wordml" xmlns:wpg="http://schemas.microsoft.com/office/word/2010/wordprocessingGroup" xmlns:wpi="http://schemas.microsoft.com/office/word/2010/wordprocessingInk" xmlns:wne="http://schemas.microsoft.com/office/word/2006/wordml" xmlns:wps="http://schemas.microsoft.com/office/word/2010/wordprocessingShape" mc:Ignorable="w14 w15 wp14">
+  <w:p>
+    <w:pPr>
+      <w:pStyle w:val="Footer"/>
       <w:tabs>
         <w:tab w:val="clear" w:pos="9360"/>
         <w:tab w:val="right" w:pos="10620"/>
       </w:tabs>
     </w:pPr>
-    <w:r>
-      <w:fldChar w:fldCharType="begin"/>
-    </w:r>
-    <w:r>
-      <w:instrText xml:space="preserve"> FILENAME   \* MERGEFORMAT</w:instrText>
-    </w:r>
-    <w:r>
-      <w:instrText xml:space="preserve"> </w:instrText>
-    </w:r>
-    <w:r>
-      <w:fldChar w:fldCharType="separate"/>
-    </w:r>
-    <w:r>
-      <w:rPr>
-        <w:noProof/>
-      </w:rPr>
-      <w:t>NPPES-NPI-Overview.docx</w:t>
-    </w:r>
-    <w:r>
-      <w:rPr>
-        <w:noProof/>
-      </w:rPr>
-      <w:fldChar w:fldCharType="end"/>
-    </w:r>
+    <w:fldSimple w:instr=" FILENAME   \* MERGEFORMAT ">
+      <w:r>
+        <w:rPr>
+          <w:noProof/>
+        </w:rPr>
+        <w:t>NPPES-NPI-Overview.docx</w:t>
+      </w:r>
+    </w:fldSimple>
     <w:r>
       <w:t xml:space="preserve">   </w:t>
     </w:r>
@@ -4676,11 +4787,13 @@
       <w:rPr>
         <w:noProof/>
       </w:rPr>
-      <w:t>2014-12-29</w:t>
+      <w:t>2015-01-02</w:t>
     </w:r>
     <w:r>
       <w:fldChar w:fldCharType="end"/>
     </w:r>
+    <w:bookmarkStart w:id="0" w:name="_GoBack"/>
+    <w:bookmarkEnd w:id="0"/>
     <w:r>
       <w:tab/>
     </w:r>
@@ -4709,6 +4822,16 @@
 </w:ftr>
 </file>
 
+<file path=word/footer3.xml><?xml version="1.0" encoding="utf-8"?>
+<w:ftr xmlns:wpc="http://schemas.microsoft.com/office/word/2010/wordprocessingCanvas" xmlns:mc="http://schemas.openxmlformats.org/markup-compatibility/2006" xmlns:o="urn:schemas-microsoft-com:office:office" xmlns:r="http://schemas.openxmlformats.org/officeDocument/2006/relationships" xmlns:m="http://schemas.openxmlformats.org/officeDocument/2006/math" xmlns:v="urn:schemas-microsoft-com:vml" xmlns:wp14="http://schemas.microsoft.com/office/word/2010/wordprocessingDrawing" xmlns:wp="http://schemas.openxmlformats.org/drawingml/2006/wordprocessingDrawing" xmlns:w10="urn:schemas-microsoft-com:office:word" xmlns:w="http://schemas.openxmlformats.org/wordprocessingml/2006/main" xmlns:w14="http://schemas.microsoft.com/office/word/2010/wordml" xmlns:w15="http://schemas.microsoft.com/office/word/2012/wordml" xmlns:wpg="http://schemas.microsoft.com/office/word/2010/wordprocessingGroup" xmlns:wpi="http://schemas.microsoft.com/office/word/2010/wordprocessingInk" xmlns:wne="http://schemas.microsoft.com/office/word/2006/wordml" xmlns:wps="http://schemas.microsoft.com/office/word/2010/wordprocessingShape" mc:Ignorable="w14 w15 wp14">
+  <w:p>
+    <w:pPr>
+      <w:pStyle w:val="Footer"/>
+    </w:pPr>
+  </w:p>
+</w:ftr>
+</file>
+
 <file path=word/footnotes.xml><?xml version="1.0" encoding="utf-8"?>
 <w:footnotes xmlns:wpc="http://schemas.microsoft.com/office/word/2010/wordprocessingCanvas" xmlns:mc="http://schemas.openxmlformats.org/markup-compatibility/2006" xmlns:o="urn:schemas-microsoft-com:office:office" xmlns:r="http://schemas.openxmlformats.org/officeDocument/2006/relationships" xmlns:m="http://schemas.openxmlformats.org/officeDocument/2006/math" xmlns:v="urn:schemas-microsoft-com:vml" xmlns:wp14="http://schemas.microsoft.com/office/word/2010/wordprocessingDrawing" xmlns:wp="http://schemas.openxmlformats.org/drawingml/2006/wordprocessingDrawing" xmlns:w10="urn:schemas-microsoft-com:office:word" xmlns:w="http://schemas.openxmlformats.org/wordprocessingml/2006/main" xmlns:w14="http://schemas.microsoft.com/office/word/2010/wordml" xmlns:w15="http://schemas.microsoft.com/office/word/2012/wordml" xmlns:wpg="http://schemas.microsoft.com/office/word/2010/wordprocessingGroup" xmlns:wpi="http://schemas.microsoft.com/office/word/2010/wordprocessingInk" xmlns:wne="http://schemas.microsoft.com/office/word/2006/wordml" xmlns:wps="http://schemas.microsoft.com/office/word/2010/wordprocessingShape" mc:Ignorable="w14 w15 wp14">
   <w:footnote w:type="separator" w:id="-1">
@@ -4735,6 +4858,16 @@
 </file>
 
 <file path=word/header1.xml><?xml version="1.0" encoding="utf-8"?>
+<w:hdr xmlns:wpc="http://schemas.microsoft.com/office/word/2010/wordprocessingCanvas" xmlns:mc="http://schemas.openxmlformats.org/markup-compatibility/2006" xmlns:o="urn:schemas-microsoft-com:office:office" xmlns:r="http://schemas.openxmlformats.org/officeDocument/2006/relationships" xmlns:m="http://schemas.openxmlformats.org/officeDocument/2006/math" xmlns:v="urn:schemas-microsoft-com:vml" xmlns:wp14="http://schemas.microsoft.com/office/word/2010/wordprocessingDrawing" xmlns:wp="http://schemas.openxmlformats.org/drawingml/2006/wordprocessingDrawing" xmlns:w10="urn:schemas-microsoft-com:office:word" xmlns:w="http://schemas.openxmlformats.org/wordprocessingml/2006/main" xmlns:w14="http://schemas.microsoft.com/office/word/2010/wordml" xmlns:w15="http://schemas.microsoft.com/office/word/2012/wordml" xmlns:wpg="http://schemas.microsoft.com/office/word/2010/wordprocessingGroup" xmlns:wpi="http://schemas.microsoft.com/office/word/2010/wordprocessingInk" xmlns:wne="http://schemas.microsoft.com/office/word/2006/wordml" xmlns:wps="http://schemas.microsoft.com/office/word/2010/wordprocessingShape" mc:Ignorable="w14 w15 wp14">
+  <w:p>
+    <w:pPr>
+      <w:pStyle w:val="Header"/>
+    </w:pPr>
+  </w:p>
+</w:hdr>
+</file>
+
+<file path=word/header2.xml><?xml version="1.0" encoding="utf-8"?>
 <w:hdr xmlns:wpc="http://schemas.microsoft.com/office/word/2010/wordprocessingCanvas" xmlns:mc="http://schemas.openxmlformats.org/markup-compatibility/2006" xmlns:o="urn:schemas-microsoft-com:office:office" xmlns:r="http://schemas.openxmlformats.org/officeDocument/2006/relationships" xmlns:m="http://schemas.openxmlformats.org/officeDocument/2006/math" xmlns:v="urn:schemas-microsoft-com:vml" xmlns:wp14="http://schemas.microsoft.com/office/word/2010/wordprocessingDrawing" xmlns:wp="http://schemas.openxmlformats.org/drawingml/2006/wordprocessingDrawing" xmlns:w10="urn:schemas-microsoft-com:office:word" xmlns:w="http://schemas.openxmlformats.org/wordprocessingml/2006/main" xmlns:w14="http://schemas.microsoft.com/office/word/2010/wordml" xmlns:w15="http://schemas.microsoft.com/office/word/2012/wordml" xmlns:wpg="http://schemas.microsoft.com/office/word/2010/wordprocessingGroup" xmlns:wpi="http://schemas.microsoft.com/office/word/2010/wordprocessingInk" xmlns:wne="http://schemas.microsoft.com/office/word/2006/wordml" xmlns:wps="http://schemas.microsoft.com/office/word/2010/wordprocessingShape" mc:Ignorable="w14 w15 wp14">
   <w:p>
     <w:pPr>
@@ -4759,6 +4892,16 @@
 </w:hdr>
 </file>
 
+<file path=word/header3.xml><?xml version="1.0" encoding="utf-8"?>
+<w:hdr xmlns:wpc="http://schemas.microsoft.com/office/word/2010/wordprocessingCanvas" xmlns:mc="http://schemas.openxmlformats.org/markup-compatibility/2006" xmlns:o="urn:schemas-microsoft-com:office:office" xmlns:r="http://schemas.openxmlformats.org/officeDocument/2006/relationships" xmlns:m="http://schemas.openxmlformats.org/officeDocument/2006/math" xmlns:v="urn:schemas-microsoft-com:vml" xmlns:wp14="http://schemas.microsoft.com/office/word/2010/wordprocessingDrawing" xmlns:wp="http://schemas.openxmlformats.org/drawingml/2006/wordprocessingDrawing" xmlns:w10="urn:schemas-microsoft-com:office:word" xmlns:w="http://schemas.openxmlformats.org/wordprocessingml/2006/main" xmlns:w14="http://schemas.microsoft.com/office/word/2010/wordml" xmlns:w15="http://schemas.microsoft.com/office/word/2012/wordml" xmlns:wpg="http://schemas.microsoft.com/office/word/2010/wordprocessingGroup" xmlns:wpi="http://schemas.microsoft.com/office/word/2010/wordprocessingInk" xmlns:wne="http://schemas.microsoft.com/office/word/2006/wordml" xmlns:wps="http://schemas.microsoft.com/office/word/2010/wordprocessingShape" mc:Ignorable="w14 w15 wp14">
+  <w:p>
+    <w:pPr>
+      <w:pStyle w:val="Header"/>
+    </w:pPr>
+  </w:p>
+</w:hdr>
+</file>
+
 <file path=word/numbering.xml><?xml version="1.0" encoding="utf-8"?>
 <w:numbering xmlns:wpc="http://schemas.microsoft.com/office/word/2010/wordprocessingCanvas" xmlns:mc="http://schemas.openxmlformats.org/markup-compatibility/2006" xmlns:o="urn:schemas-microsoft-com:office:office" xmlns:r="http://schemas.openxmlformats.org/officeDocument/2006/relationships" xmlns:m="http://schemas.openxmlformats.org/officeDocument/2006/math" xmlns:v="urn:schemas-microsoft-com:vml" xmlns:wp14="http://schemas.microsoft.com/office/word/2010/wordprocessingDrawing" xmlns:wp="http://schemas.openxmlformats.org/drawingml/2006/wordprocessingDrawing" xmlns:w10="urn:schemas-microsoft-com:office:word" xmlns:w="http://schemas.openxmlformats.org/wordprocessingml/2006/main" xmlns:w14="http://schemas.microsoft.com/office/word/2010/wordml" xmlns:w15="http://schemas.microsoft.com/office/word/2012/wordml" xmlns:wpg="http://schemas.microsoft.com/office/word/2010/wordprocessingGroup" xmlns:wpi="http://schemas.microsoft.com/office/word/2010/wordprocessingInk" xmlns:wne="http://schemas.microsoft.com/office/word/2006/wordml" xmlns:wps="http://schemas.microsoft.com/office/word/2010/wordprocessingShape" mc:Ignorable="w14 w15 wp14">
   <w:abstractNum w:abstractNumId="0">
@@ -4850,8 +4993,106 @@
       </w:pPr>
     </w:lvl>
   </w:abstractNum>
+  <w:abstractNum w:abstractNumId="1">
+    <w:nsid w:val="788E2992"/>
+    <w:multiLevelType w:val="multilevel"/>
+    <w:tmpl w:val="04090025"/>
+    <w:lvl w:ilvl="0">
+      <w:start w:val="1"/>
+      <w:numFmt w:val="decimal"/>
+      <w:pStyle w:val="Heading1"/>
+      <w:lvlText w:val="%1"/>
+      <w:lvlJc w:val="left"/>
+      <w:pPr>
+        <w:ind w:left="432" w:hanging="432"/>
+      </w:pPr>
+    </w:lvl>
+    <w:lvl w:ilvl="1">
+      <w:start w:val="1"/>
+      <w:numFmt w:val="decimal"/>
+      <w:pStyle w:val="Heading2"/>
+      <w:lvlText w:val="%1.%2"/>
+      <w:lvlJc w:val="left"/>
+      <w:pPr>
+        <w:ind w:left="576" w:hanging="576"/>
+      </w:pPr>
+    </w:lvl>
+    <w:lvl w:ilvl="2">
+      <w:start w:val="1"/>
+      <w:numFmt w:val="decimal"/>
+      <w:pStyle w:val="Heading3"/>
+      <w:lvlText w:val="%1.%2.%3"/>
+      <w:lvlJc w:val="left"/>
+      <w:pPr>
+        <w:ind w:left="720" w:hanging="720"/>
+      </w:pPr>
+    </w:lvl>
+    <w:lvl w:ilvl="3">
+      <w:start w:val="1"/>
+      <w:numFmt w:val="decimal"/>
+      <w:pStyle w:val="Heading4"/>
+      <w:lvlText w:val="%1.%2.%3.%4"/>
+      <w:lvlJc w:val="left"/>
+      <w:pPr>
+        <w:ind w:left="864" w:hanging="864"/>
+      </w:pPr>
+    </w:lvl>
+    <w:lvl w:ilvl="4">
+      <w:start w:val="1"/>
+      <w:numFmt w:val="decimal"/>
+      <w:pStyle w:val="Heading5"/>
+      <w:lvlText w:val="%1.%2.%3.%4.%5"/>
+      <w:lvlJc w:val="left"/>
+      <w:pPr>
+        <w:ind w:left="1008" w:hanging="1008"/>
+      </w:pPr>
+    </w:lvl>
+    <w:lvl w:ilvl="5">
+      <w:start w:val="1"/>
+      <w:numFmt w:val="decimal"/>
+      <w:pStyle w:val="Heading6"/>
+      <w:lvlText w:val="%1.%2.%3.%4.%5.%6"/>
+      <w:lvlJc w:val="left"/>
+      <w:pPr>
+        <w:ind w:left="1152" w:hanging="1152"/>
+      </w:pPr>
+    </w:lvl>
+    <w:lvl w:ilvl="6">
+      <w:start w:val="1"/>
+      <w:numFmt w:val="decimal"/>
+      <w:pStyle w:val="Heading7"/>
+      <w:lvlText w:val="%1.%2.%3.%4.%5.%6.%7"/>
+      <w:lvlJc w:val="left"/>
+      <w:pPr>
+        <w:ind w:left="1296" w:hanging="1296"/>
+      </w:pPr>
+    </w:lvl>
+    <w:lvl w:ilvl="7">
+      <w:start w:val="1"/>
+      <w:numFmt w:val="decimal"/>
+      <w:pStyle w:val="Heading8"/>
+      <w:lvlText w:val="%1.%2.%3.%4.%5.%6.%7.%8"/>
+      <w:lvlJc w:val="left"/>
+      <w:pPr>
+        <w:ind w:left="1440" w:hanging="1440"/>
+      </w:pPr>
+    </w:lvl>
+    <w:lvl w:ilvl="8">
+      <w:start w:val="1"/>
+      <w:numFmt w:val="decimal"/>
+      <w:pStyle w:val="Heading9"/>
+      <w:lvlText w:val="%1.%2.%3.%4.%5.%6.%7.%8.%9"/>
+      <w:lvlJc w:val="left"/>
+      <w:pPr>
+        <w:ind w:left="1584" w:hanging="1584"/>
+      </w:pPr>
+    </w:lvl>
+  </w:abstractNum>
   <w:num w:numId="1">
     <w:abstractNumId w:val="0"/>
+  </w:num>
+  <w:num w:numId="2">
+    <w:abstractNumId w:val="1"/>
   </w:num>
 </w:numbering>
 </file>
@@ -5250,6 +5491,243 @@
     <w:name w:val="Normal"/>
     <w:qFormat/>
   </w:style>
+  <w:style w:type="paragraph" w:styleId="Heading1">
+    <w:name w:val="heading 1"/>
+    <w:basedOn w:val="Normal"/>
+    <w:next w:val="Normal"/>
+    <w:link w:val="Heading1Char"/>
+    <w:uiPriority w:val="9"/>
+    <w:qFormat/>
+    <w:rsid w:val="00233FC2"/>
+    <w:pPr>
+      <w:keepNext/>
+      <w:keepLines/>
+      <w:numPr>
+        <w:numId w:val="2"/>
+      </w:numPr>
+      <w:spacing w:before="240" w:after="0"/>
+      <w:outlineLvl w:val="0"/>
+    </w:pPr>
+    <w:rPr>
+      <w:rFonts w:asciiTheme="majorHAnsi" w:eastAsiaTheme="majorEastAsia" w:hAnsiTheme="majorHAnsi" w:cstheme="majorBidi"/>
+      <w:color w:val="2E74B5" w:themeColor="accent1" w:themeShade="BF"/>
+      <w:sz w:val="32"/>
+      <w:szCs w:val="32"/>
+    </w:rPr>
+  </w:style>
+  <w:style w:type="paragraph" w:styleId="Heading2">
+    <w:name w:val="heading 2"/>
+    <w:basedOn w:val="Normal"/>
+    <w:next w:val="Normal"/>
+    <w:link w:val="Heading2Char"/>
+    <w:uiPriority w:val="9"/>
+    <w:unhideWhenUsed/>
+    <w:qFormat/>
+    <w:rsid w:val="00233FC2"/>
+    <w:pPr>
+      <w:keepNext/>
+      <w:keepLines/>
+      <w:numPr>
+        <w:ilvl w:val="1"/>
+        <w:numId w:val="2"/>
+      </w:numPr>
+      <w:spacing w:before="40" w:after="0"/>
+      <w:outlineLvl w:val="1"/>
+    </w:pPr>
+    <w:rPr>
+      <w:rFonts w:asciiTheme="majorHAnsi" w:eastAsiaTheme="majorEastAsia" w:hAnsiTheme="majorHAnsi" w:cstheme="majorBidi"/>
+      <w:color w:val="2E74B5" w:themeColor="accent1" w:themeShade="BF"/>
+      <w:sz w:val="26"/>
+      <w:szCs w:val="26"/>
+    </w:rPr>
+  </w:style>
+  <w:style w:type="paragraph" w:styleId="Heading3">
+    <w:name w:val="heading 3"/>
+    <w:basedOn w:val="Normal"/>
+    <w:next w:val="Normal"/>
+    <w:link w:val="Heading3Char"/>
+    <w:uiPriority w:val="9"/>
+    <w:semiHidden/>
+    <w:unhideWhenUsed/>
+    <w:qFormat/>
+    <w:rsid w:val="00233FC2"/>
+    <w:pPr>
+      <w:keepNext/>
+      <w:keepLines/>
+      <w:numPr>
+        <w:ilvl w:val="2"/>
+        <w:numId w:val="2"/>
+      </w:numPr>
+      <w:spacing w:before="40" w:after="0"/>
+      <w:outlineLvl w:val="2"/>
+    </w:pPr>
+    <w:rPr>
+      <w:rFonts w:asciiTheme="majorHAnsi" w:eastAsiaTheme="majorEastAsia" w:hAnsiTheme="majorHAnsi" w:cstheme="majorBidi"/>
+      <w:color w:val="1F4D78" w:themeColor="accent1" w:themeShade="7F"/>
+      <w:sz w:val="24"/>
+      <w:szCs w:val="24"/>
+    </w:rPr>
+  </w:style>
+  <w:style w:type="paragraph" w:styleId="Heading4">
+    <w:name w:val="heading 4"/>
+    <w:basedOn w:val="Normal"/>
+    <w:next w:val="Normal"/>
+    <w:link w:val="Heading4Char"/>
+    <w:uiPriority w:val="9"/>
+    <w:semiHidden/>
+    <w:unhideWhenUsed/>
+    <w:qFormat/>
+    <w:rsid w:val="00233FC2"/>
+    <w:pPr>
+      <w:keepNext/>
+      <w:keepLines/>
+      <w:numPr>
+        <w:ilvl w:val="3"/>
+        <w:numId w:val="2"/>
+      </w:numPr>
+      <w:spacing w:before="40" w:after="0"/>
+      <w:outlineLvl w:val="3"/>
+    </w:pPr>
+    <w:rPr>
+      <w:rFonts w:asciiTheme="majorHAnsi" w:eastAsiaTheme="majorEastAsia" w:hAnsiTheme="majorHAnsi" w:cstheme="majorBidi"/>
+      <w:i/>
+      <w:iCs/>
+      <w:color w:val="2E74B5" w:themeColor="accent1" w:themeShade="BF"/>
+    </w:rPr>
+  </w:style>
+  <w:style w:type="paragraph" w:styleId="Heading5">
+    <w:name w:val="heading 5"/>
+    <w:basedOn w:val="Normal"/>
+    <w:next w:val="Normal"/>
+    <w:link w:val="Heading5Char"/>
+    <w:uiPriority w:val="9"/>
+    <w:semiHidden/>
+    <w:unhideWhenUsed/>
+    <w:qFormat/>
+    <w:rsid w:val="00233FC2"/>
+    <w:pPr>
+      <w:keepNext/>
+      <w:keepLines/>
+      <w:numPr>
+        <w:ilvl w:val="4"/>
+        <w:numId w:val="2"/>
+      </w:numPr>
+      <w:spacing w:before="40" w:after="0"/>
+      <w:outlineLvl w:val="4"/>
+    </w:pPr>
+    <w:rPr>
+      <w:rFonts w:asciiTheme="majorHAnsi" w:eastAsiaTheme="majorEastAsia" w:hAnsiTheme="majorHAnsi" w:cstheme="majorBidi"/>
+      <w:color w:val="2E74B5" w:themeColor="accent1" w:themeShade="BF"/>
+    </w:rPr>
+  </w:style>
+  <w:style w:type="paragraph" w:styleId="Heading6">
+    <w:name w:val="heading 6"/>
+    <w:basedOn w:val="Normal"/>
+    <w:next w:val="Normal"/>
+    <w:link w:val="Heading6Char"/>
+    <w:uiPriority w:val="9"/>
+    <w:semiHidden/>
+    <w:unhideWhenUsed/>
+    <w:qFormat/>
+    <w:rsid w:val="00233FC2"/>
+    <w:pPr>
+      <w:keepNext/>
+      <w:keepLines/>
+      <w:numPr>
+        <w:ilvl w:val="5"/>
+        <w:numId w:val="2"/>
+      </w:numPr>
+      <w:spacing w:before="40" w:after="0"/>
+      <w:outlineLvl w:val="5"/>
+    </w:pPr>
+    <w:rPr>
+      <w:rFonts w:asciiTheme="majorHAnsi" w:eastAsiaTheme="majorEastAsia" w:hAnsiTheme="majorHAnsi" w:cstheme="majorBidi"/>
+      <w:color w:val="1F4D78" w:themeColor="accent1" w:themeShade="7F"/>
+    </w:rPr>
+  </w:style>
+  <w:style w:type="paragraph" w:styleId="Heading7">
+    <w:name w:val="heading 7"/>
+    <w:basedOn w:val="Normal"/>
+    <w:next w:val="Normal"/>
+    <w:link w:val="Heading7Char"/>
+    <w:uiPriority w:val="9"/>
+    <w:semiHidden/>
+    <w:unhideWhenUsed/>
+    <w:qFormat/>
+    <w:rsid w:val="00233FC2"/>
+    <w:pPr>
+      <w:keepNext/>
+      <w:keepLines/>
+      <w:numPr>
+        <w:ilvl w:val="6"/>
+        <w:numId w:val="2"/>
+      </w:numPr>
+      <w:spacing w:before="40" w:after="0"/>
+      <w:outlineLvl w:val="6"/>
+    </w:pPr>
+    <w:rPr>
+      <w:rFonts w:asciiTheme="majorHAnsi" w:eastAsiaTheme="majorEastAsia" w:hAnsiTheme="majorHAnsi" w:cstheme="majorBidi"/>
+      <w:i/>
+      <w:iCs/>
+      <w:color w:val="1F4D78" w:themeColor="accent1" w:themeShade="7F"/>
+    </w:rPr>
+  </w:style>
+  <w:style w:type="paragraph" w:styleId="Heading8">
+    <w:name w:val="heading 8"/>
+    <w:basedOn w:val="Normal"/>
+    <w:next w:val="Normal"/>
+    <w:link w:val="Heading8Char"/>
+    <w:uiPriority w:val="9"/>
+    <w:semiHidden/>
+    <w:unhideWhenUsed/>
+    <w:qFormat/>
+    <w:rsid w:val="00233FC2"/>
+    <w:pPr>
+      <w:keepNext/>
+      <w:keepLines/>
+      <w:numPr>
+        <w:ilvl w:val="7"/>
+        <w:numId w:val="2"/>
+      </w:numPr>
+      <w:spacing w:before="40" w:after="0"/>
+      <w:outlineLvl w:val="7"/>
+    </w:pPr>
+    <w:rPr>
+      <w:rFonts w:asciiTheme="majorHAnsi" w:eastAsiaTheme="majorEastAsia" w:hAnsiTheme="majorHAnsi" w:cstheme="majorBidi"/>
+      <w:color w:val="272727" w:themeColor="text1" w:themeTint="D8"/>
+      <w:sz w:val="21"/>
+      <w:szCs w:val="21"/>
+    </w:rPr>
+  </w:style>
+  <w:style w:type="paragraph" w:styleId="Heading9">
+    <w:name w:val="heading 9"/>
+    <w:basedOn w:val="Normal"/>
+    <w:next w:val="Normal"/>
+    <w:link w:val="Heading9Char"/>
+    <w:uiPriority w:val="9"/>
+    <w:semiHidden/>
+    <w:unhideWhenUsed/>
+    <w:qFormat/>
+    <w:rsid w:val="00233FC2"/>
+    <w:pPr>
+      <w:keepNext/>
+      <w:keepLines/>
+      <w:numPr>
+        <w:ilvl w:val="8"/>
+        <w:numId w:val="2"/>
+      </w:numPr>
+      <w:spacing w:before="40" w:after="0"/>
+      <w:outlineLvl w:val="8"/>
+    </w:pPr>
+    <w:rPr>
+      <w:rFonts w:asciiTheme="majorHAnsi" w:eastAsiaTheme="majorEastAsia" w:hAnsiTheme="majorHAnsi" w:cstheme="majorBidi"/>
+      <w:i/>
+      <w:iCs/>
+      <w:color w:val="272727" w:themeColor="text1" w:themeTint="D8"/>
+      <w:sz w:val="21"/>
+      <w:szCs w:val="21"/>
+    </w:rPr>
+  </w:style>
   <w:style w:type="character" w:default="1" w:styleId="DefaultParagraphFont">
     <w:name w:val="Default Paragraph Font"/>
     <w:uiPriority w:val="1"/>
@@ -5485,6 +5963,128 @@
       <w:ind w:left="720"/>
       <w:contextualSpacing/>
     </w:pPr>
+  </w:style>
+  <w:style w:type="character" w:customStyle="1" w:styleId="Heading1Char">
+    <w:name w:val="Heading 1 Char"/>
+    <w:basedOn w:val="DefaultParagraphFont"/>
+    <w:link w:val="Heading1"/>
+    <w:uiPriority w:val="9"/>
+    <w:rsid w:val="00233FC2"/>
+    <w:rPr>
+      <w:rFonts w:asciiTheme="majorHAnsi" w:eastAsiaTheme="majorEastAsia" w:hAnsiTheme="majorHAnsi" w:cstheme="majorBidi"/>
+      <w:color w:val="2E74B5" w:themeColor="accent1" w:themeShade="BF"/>
+      <w:sz w:val="32"/>
+      <w:szCs w:val="32"/>
+    </w:rPr>
+  </w:style>
+  <w:style w:type="character" w:customStyle="1" w:styleId="Heading2Char">
+    <w:name w:val="Heading 2 Char"/>
+    <w:basedOn w:val="DefaultParagraphFont"/>
+    <w:link w:val="Heading2"/>
+    <w:uiPriority w:val="9"/>
+    <w:rsid w:val="00233FC2"/>
+    <w:rPr>
+      <w:rFonts w:asciiTheme="majorHAnsi" w:eastAsiaTheme="majorEastAsia" w:hAnsiTheme="majorHAnsi" w:cstheme="majorBidi"/>
+      <w:color w:val="2E74B5" w:themeColor="accent1" w:themeShade="BF"/>
+      <w:sz w:val="26"/>
+      <w:szCs w:val="26"/>
+    </w:rPr>
+  </w:style>
+  <w:style w:type="character" w:customStyle="1" w:styleId="Heading3Char">
+    <w:name w:val="Heading 3 Char"/>
+    <w:basedOn w:val="DefaultParagraphFont"/>
+    <w:link w:val="Heading3"/>
+    <w:uiPriority w:val="9"/>
+    <w:semiHidden/>
+    <w:rsid w:val="00233FC2"/>
+    <w:rPr>
+      <w:rFonts w:asciiTheme="majorHAnsi" w:eastAsiaTheme="majorEastAsia" w:hAnsiTheme="majorHAnsi" w:cstheme="majorBidi"/>
+      <w:color w:val="1F4D78" w:themeColor="accent1" w:themeShade="7F"/>
+      <w:sz w:val="24"/>
+      <w:szCs w:val="24"/>
+    </w:rPr>
+  </w:style>
+  <w:style w:type="character" w:customStyle="1" w:styleId="Heading4Char">
+    <w:name w:val="Heading 4 Char"/>
+    <w:basedOn w:val="DefaultParagraphFont"/>
+    <w:link w:val="Heading4"/>
+    <w:uiPriority w:val="9"/>
+    <w:semiHidden/>
+    <w:rsid w:val="00233FC2"/>
+    <w:rPr>
+      <w:rFonts w:asciiTheme="majorHAnsi" w:eastAsiaTheme="majorEastAsia" w:hAnsiTheme="majorHAnsi" w:cstheme="majorBidi"/>
+      <w:i/>
+      <w:iCs/>
+      <w:color w:val="2E74B5" w:themeColor="accent1" w:themeShade="BF"/>
+    </w:rPr>
+  </w:style>
+  <w:style w:type="character" w:customStyle="1" w:styleId="Heading5Char">
+    <w:name w:val="Heading 5 Char"/>
+    <w:basedOn w:val="DefaultParagraphFont"/>
+    <w:link w:val="Heading5"/>
+    <w:uiPriority w:val="9"/>
+    <w:semiHidden/>
+    <w:rsid w:val="00233FC2"/>
+    <w:rPr>
+      <w:rFonts w:asciiTheme="majorHAnsi" w:eastAsiaTheme="majorEastAsia" w:hAnsiTheme="majorHAnsi" w:cstheme="majorBidi"/>
+      <w:color w:val="2E74B5" w:themeColor="accent1" w:themeShade="BF"/>
+    </w:rPr>
+  </w:style>
+  <w:style w:type="character" w:customStyle="1" w:styleId="Heading6Char">
+    <w:name w:val="Heading 6 Char"/>
+    <w:basedOn w:val="DefaultParagraphFont"/>
+    <w:link w:val="Heading6"/>
+    <w:uiPriority w:val="9"/>
+    <w:semiHidden/>
+    <w:rsid w:val="00233FC2"/>
+    <w:rPr>
+      <w:rFonts w:asciiTheme="majorHAnsi" w:eastAsiaTheme="majorEastAsia" w:hAnsiTheme="majorHAnsi" w:cstheme="majorBidi"/>
+      <w:color w:val="1F4D78" w:themeColor="accent1" w:themeShade="7F"/>
+    </w:rPr>
+  </w:style>
+  <w:style w:type="character" w:customStyle="1" w:styleId="Heading7Char">
+    <w:name w:val="Heading 7 Char"/>
+    <w:basedOn w:val="DefaultParagraphFont"/>
+    <w:link w:val="Heading7"/>
+    <w:uiPriority w:val="9"/>
+    <w:semiHidden/>
+    <w:rsid w:val="00233FC2"/>
+    <w:rPr>
+      <w:rFonts w:asciiTheme="majorHAnsi" w:eastAsiaTheme="majorEastAsia" w:hAnsiTheme="majorHAnsi" w:cstheme="majorBidi"/>
+      <w:i/>
+      <w:iCs/>
+      <w:color w:val="1F4D78" w:themeColor="accent1" w:themeShade="7F"/>
+    </w:rPr>
+  </w:style>
+  <w:style w:type="character" w:customStyle="1" w:styleId="Heading8Char">
+    <w:name w:val="Heading 8 Char"/>
+    <w:basedOn w:val="DefaultParagraphFont"/>
+    <w:link w:val="Heading8"/>
+    <w:uiPriority w:val="9"/>
+    <w:semiHidden/>
+    <w:rsid w:val="00233FC2"/>
+    <w:rPr>
+      <w:rFonts w:asciiTheme="majorHAnsi" w:eastAsiaTheme="majorEastAsia" w:hAnsiTheme="majorHAnsi" w:cstheme="majorBidi"/>
+      <w:color w:val="272727" w:themeColor="text1" w:themeTint="D8"/>
+      <w:sz w:val="21"/>
+      <w:szCs w:val="21"/>
+    </w:rPr>
+  </w:style>
+  <w:style w:type="character" w:customStyle="1" w:styleId="Heading9Char">
+    <w:name w:val="Heading 9 Char"/>
+    <w:basedOn w:val="DefaultParagraphFont"/>
+    <w:link w:val="Heading9"/>
+    <w:uiPriority w:val="9"/>
+    <w:semiHidden/>
+    <w:rsid w:val="00233FC2"/>
+    <w:rPr>
+      <w:rFonts w:asciiTheme="majorHAnsi" w:eastAsiaTheme="majorEastAsia" w:hAnsiTheme="majorHAnsi" w:cstheme="majorBidi"/>
+      <w:i/>
+      <w:iCs/>
+      <w:color w:val="272727" w:themeColor="text1" w:themeTint="D8"/>
+      <w:sz w:val="21"/>
+      <w:szCs w:val="21"/>
+    </w:rPr>
   </w:style>
 </w:styles>
 </file>

</xml_diff>